<commit_message>
add small changes to documentation
</commit_message>
<xml_diff>
--- a/IlyaGushchinTrafficLight.docx
+++ b/IlyaGushchinTrafficLight.docx
@@ -229,6 +229,7 @@
       </w:pPr>
       <w:r>
         <w:rPr>
+          <w:noProof/>
           <w:color w:val="095EED"/>
           <w:sz w:val="32"/>
           <w:szCs w:val="32"/>
@@ -291,6 +292,7 @@
       </w:pPr>
       <w:r>
         <w:rPr>
+          <w:noProof/>
           <w:color w:val="095EED"/>
           <w:sz w:val="32"/>
           <w:szCs w:val="32"/>
@@ -823,7 +825,6 @@
           <w:color w:val="000000" w:themeColor="text1"/>
           <w:sz w:val="28"/>
           <w:szCs w:val="28"/>
-          <w:lang w:val="en-US"/>
         </w:rPr>
         <w:t xml:space="preserve"> </w:t>
       </w:r>
@@ -1385,6 +1386,102 @@
           <w:szCs w:val="28"/>
         </w:rPr>
         <w:t xml:space="preserve">. </w:t>
+      </w:r>
+    </w:p>
+    <w:p>
+      <w:pPr>
+        <w:rPr>
+          <w:color w:val="000000" w:themeColor="text1"/>
+          <w:sz w:val="28"/>
+          <w:szCs w:val="28"/>
+        </w:rPr>
+      </w:pPr>
+    </w:p>
+    <w:p>
+      <w:pPr>
+        <w:rPr>
+          <w:color w:val="000000" w:themeColor="text1"/>
+          <w:sz w:val="28"/>
+          <w:szCs w:val="28"/>
+        </w:rPr>
+      </w:pPr>
+      <w:r>
+        <w:rPr>
+          <w:color w:val="000000" w:themeColor="text1"/>
+          <w:sz w:val="28"/>
+          <w:szCs w:val="28"/>
+        </w:rPr>
+        <w:t xml:space="preserve">Чтобы освободить все наши ресурсы мы добавляем в </w:t>
+      </w:r>
+      <w:proofErr w:type="gramStart"/>
+      <w:r>
+        <w:rPr>
+          <w:color w:val="000000" w:themeColor="text1"/>
+          <w:sz w:val="28"/>
+          <w:szCs w:val="28"/>
+        </w:rPr>
+        <w:t>систему  </w:t>
+      </w:r>
+      <w:proofErr w:type="spellStart"/>
+      <w:r>
+        <w:rPr>
+          <w:color w:val="000000" w:themeColor="text1"/>
+          <w:sz w:val="28"/>
+          <w:szCs w:val="28"/>
+          <w:lang w:val="en-US"/>
+        </w:rPr>
+        <w:t>shutdownHook</w:t>
+      </w:r>
+      <w:proofErr w:type="spellEnd"/>
+      <w:proofErr w:type="gramEnd"/>
+      <w:r>
+        <w:rPr>
+          <w:color w:val="000000" w:themeColor="text1"/>
+          <w:sz w:val="28"/>
+          <w:szCs w:val="28"/>
+        </w:rPr>
+        <w:t xml:space="preserve"> </w:t>
+      </w:r>
+      <w:r>
+        <w:rPr>
+          <w:color w:val="000000" w:themeColor="text1"/>
+          <w:sz w:val="28"/>
+          <w:szCs w:val="28"/>
+        </w:rPr>
+        <w:t>–</w:t>
+      </w:r>
+      <w:r>
+        <w:rPr>
+          <w:color w:val="000000" w:themeColor="text1"/>
+          <w:sz w:val="28"/>
+          <w:szCs w:val="28"/>
+        </w:rPr>
+        <w:t xml:space="preserve"> </w:t>
+      </w:r>
+      <w:r>
+        <w:rPr>
+          <w:color w:val="000000" w:themeColor="text1"/>
+          <w:sz w:val="28"/>
+          <w:szCs w:val="28"/>
+        </w:rPr>
+        <w:t xml:space="preserve">поток, который вызывается перед выходом из программы. Там мы закрываем все наши потоки в методе </w:t>
+      </w:r>
+      <w:r>
+        <w:rPr>
+          <w:color w:val="000000" w:themeColor="text1"/>
+          <w:sz w:val="28"/>
+          <w:szCs w:val="28"/>
+          <w:lang w:val="en-US"/>
+        </w:rPr>
+        <w:t>close</w:t>
+      </w:r>
+      <w:r>
+        <w:rPr>
+          <w:color w:val="000000" w:themeColor="text1"/>
+          <w:sz w:val="28"/>
+          <w:szCs w:val="28"/>
+        </w:rPr>
+        <w:t>.</w:t>
       </w:r>
     </w:p>
     <w:sectPr>

</xml_diff>